<commit_message>
User model added, useApi modified
</commit_message>
<xml_diff>
--- a/ProjectAssets/Specifikációs leírás/Programdokumentáció - BookWorms.docx
+++ b/ProjectAssets/Specifikációs leírás/Programdokumentáció - BookWorms.docx
@@ -1,6 +1,6 @@
 
 <file path=word/document.xml><?xml version="1.0" encoding="utf-8"?>
-<w:document xmlns:wpc="http://schemas.microsoft.com/office/word/2010/wordprocessingCanvas" xmlns:cx="http://schemas.microsoft.com/office/drawing/2014/chartex" xmlns:cx1="http://schemas.microsoft.com/office/drawing/2015/9/8/chartex" xmlns:cx2="http://schemas.microsoft.com/office/drawing/2015/10/21/chartex" xmlns:cx3="http://schemas.microsoft.com/office/drawing/2016/5/9/chartex" xmlns:cx4="http://schemas.microsoft.com/office/drawing/2016/5/10/chartex" xmlns:cx5="http://schemas.microsoft.com/office/drawing/2016/5/11/chartex" xmlns:cx6="http://schemas.microsoft.com/office/drawing/2016/5/12/chartex" xmlns:cx7="http://schemas.microsoft.com/office/drawing/2016/5/13/chartex" xmlns:cx8="http://schemas.microsoft.com/office/drawing/2016/5/14/chartex" xmlns:mc="http://schemas.openxmlformats.org/markup-compatibility/2006" xmlns:aink="http://schemas.microsoft.com/office/drawing/2016/ink" xmlns:am3d="http://schemas.microsoft.com/office/drawing/2017/model3d" xmlns:o="urn:schemas-microsoft-com:office:office" xmlns:oel="http://schemas.microsoft.com/office/2019/extlst" xmlns:r="http://schemas.openxmlformats.org/officeDocument/2006/relationships" xmlns:m="http://schemas.openxmlformats.org/officeDocument/2006/math" xmlns:v="urn:schemas-microsoft-com:vml" xmlns:wp14="http://schemas.microsoft.com/office/word/2010/wordprocessingDrawing" xmlns:wp="http://schemas.openxmlformats.org/drawingml/2006/wordprocessingDrawing" xmlns:w10="urn:schemas-microsoft-com:office:word" xmlns:w="http://schemas.openxmlformats.org/wordprocessingml/2006/main" xmlns:w14="http://schemas.microsoft.com/office/word/2010/wordml" xmlns:w15="http://schemas.microsoft.com/office/word/2012/wordml" xmlns:w16cex="http://schemas.microsoft.com/office/word/2018/wordml/cex" xmlns:w16cid="http://schemas.microsoft.com/office/word/2016/wordml/cid" xmlns:w16="http://schemas.microsoft.com/office/word/2018/wordml" xmlns:w16sdtdh="http://schemas.microsoft.com/office/word/2020/wordml/sdtdatahash" xmlns:w16se="http://schemas.microsoft.com/office/word/2015/wordml/symex" xmlns:wpg="http://schemas.microsoft.com/office/word/2010/wordprocessingGroup" xmlns:wpi="http://schemas.microsoft.com/office/word/2010/wordprocessingInk" xmlns:wne="http://schemas.microsoft.com/office/word/2006/wordml" xmlns:wps="http://schemas.microsoft.com/office/word/2010/wordprocessingShape" mc:Ignorable="w14 w15 w16se w16cid w16 w16cex w16sdtdh wp14">
+<w:document xmlns:wpc="http://schemas.microsoft.com/office/word/2010/wordprocessingCanvas" xmlns:cx="http://schemas.microsoft.com/office/drawing/2014/chartex" xmlns:cx1="http://schemas.microsoft.com/office/drawing/2015/9/8/chartex" xmlns:cx2="http://schemas.microsoft.com/office/drawing/2015/10/21/chartex" xmlns:cx3="http://schemas.microsoft.com/office/drawing/2016/5/9/chartex" xmlns:cx4="http://schemas.microsoft.com/office/drawing/2016/5/10/chartex" xmlns:cx5="http://schemas.microsoft.com/office/drawing/2016/5/11/chartex" xmlns:cx6="http://schemas.microsoft.com/office/drawing/2016/5/12/chartex" xmlns:cx7="http://schemas.microsoft.com/office/drawing/2016/5/13/chartex" xmlns:cx8="http://schemas.microsoft.com/office/drawing/2016/5/14/chartex" xmlns:mc="http://schemas.openxmlformats.org/markup-compatibility/2006" xmlns:aink="http://schemas.microsoft.com/office/drawing/2016/ink" xmlns:am3d="http://schemas.microsoft.com/office/drawing/2017/model3d" xmlns:o="urn:schemas-microsoft-com:office:office" xmlns:oel="http://schemas.microsoft.com/office/2019/extlst" xmlns:r="http://schemas.openxmlformats.org/officeDocument/2006/relationships" xmlns:m="http://schemas.openxmlformats.org/officeDocument/2006/math" xmlns:v="urn:schemas-microsoft-com:vml" xmlns:wp14="http://schemas.microsoft.com/office/word/2010/wordprocessingDrawing" xmlns:wp="http://schemas.openxmlformats.org/drawingml/2006/wordprocessingDrawing" xmlns:w10="urn:schemas-microsoft-com:office:word" xmlns:w="http://schemas.openxmlformats.org/wordprocessingml/2006/main" xmlns:w14="http://schemas.microsoft.com/office/word/2010/wordml" xmlns:w15="http://schemas.microsoft.com/office/word/2012/wordml" xmlns:w16cex="http://schemas.microsoft.com/office/word/2018/wordml/cex" xmlns:w16cid="http://schemas.microsoft.com/office/word/2016/wordml/cid" xmlns:w16="http://schemas.microsoft.com/office/word/2018/wordml" xmlns:w16du="http://schemas.microsoft.com/office/word/2023/wordml/word16du" xmlns:w16sdtdh="http://schemas.microsoft.com/office/word/2020/wordml/sdtdatahash" xmlns:w16se="http://schemas.microsoft.com/office/word/2015/wordml/symex" xmlns:wpg="http://schemas.microsoft.com/office/word/2010/wordprocessingGroup" xmlns:wpi="http://schemas.microsoft.com/office/word/2010/wordprocessingInk" xmlns:wne="http://schemas.microsoft.com/office/word/2006/wordml" xmlns:wps="http://schemas.microsoft.com/office/word/2010/wordprocessingShape" mc:Ignorable="w14 w15 w16se w16cid w16 w16cex w16sdtdh w16du wp14">
   <w:body>
     <w:sdt>
       <w:sdtPr>
@@ -176,7 +176,6 @@
                                       <w:szCs w:val="72"/>
                                     </w:rPr>
                                   </w:pPr>
-                                  <w:proofErr w:type="spellStart"/>
                                   <w:r>
                                     <w:rPr>
                                       <w:color w:val="FFFFFF" w:themeColor="background1"/>
@@ -185,7 +184,6 @@
                                     </w:rPr>
                                     <w:t>BookWorms</w:t>
                                   </w:r>
-                                  <w:proofErr w:type="spellEnd"/>
                                 </w:p>
                                 <w:p>
                                   <w:pPr>
@@ -351,7 +349,6 @@
                                 <w:szCs w:val="72"/>
                               </w:rPr>
                             </w:pPr>
-                            <w:proofErr w:type="spellStart"/>
                             <w:r>
                               <w:rPr>
                                 <w:color w:val="FFFFFF" w:themeColor="background1"/>
@@ -360,7 +357,6 @@
                               </w:rPr>
                               <w:t>BookWorms</w:t>
                             </w:r>
-                            <w:proofErr w:type="spellEnd"/>
                           </w:p>
                           <w:p>
                             <w:pPr>
@@ -518,7 +514,6 @@
                                   </w:rPr>
                                   <w:t>|</w:t>
                                 </w:r>
-                                <w:proofErr w:type="spellStart"/>
                                 <w:sdt>
                                   <w:sdtPr>
                                     <w:rPr>
@@ -541,7 +536,6 @@
                                       </w:rPr>
                                       <w:t>BookWorms</w:t>
                                     </w:r>
-                                    <w:proofErr w:type="spellEnd"/>
                                     <w:r>
                                       <w:rPr>
                                         <w:color w:val="7F7F7F" w:themeColor="text1" w:themeTint="80"/>
@@ -550,23 +544,13 @@
                                       </w:rPr>
                                       <w:t xml:space="preserve"> </w:t>
                                     </w:r>
-                                    <w:proofErr w:type="spellStart"/>
                                     <w:r>
                                       <w:rPr>
                                         <w:color w:val="7F7F7F" w:themeColor="text1" w:themeTint="80"/>
                                         <w:sz w:val="18"/>
                                         <w:szCs w:val="18"/>
                                       </w:rPr>
-                                      <w:t>Full-fillment</w:t>
-                                    </w:r>
-                                    <w:proofErr w:type="spellEnd"/>
-                                    <w:r>
-                                      <w:rPr>
-                                        <w:color w:val="7F7F7F" w:themeColor="text1" w:themeTint="80"/>
-                                        <w:sz w:val="18"/>
-                                        <w:szCs w:val="18"/>
-                                      </w:rPr>
-                                      <w:t xml:space="preserve"> </w:t>
+                                      <w:t xml:space="preserve">Full-fillment </w:t>
                                     </w:r>
                                     <w:r>
                                       <w:rPr>
@@ -703,7 +687,6 @@
                             </w:rPr>
                             <w:t>|</w:t>
                           </w:r>
-                          <w:proofErr w:type="spellStart"/>
                           <w:sdt>
                             <w:sdtPr>
                               <w:rPr>
@@ -726,7 +709,6 @@
                                 </w:rPr>
                                 <w:t>BookWorms</w:t>
                               </w:r>
-                              <w:proofErr w:type="spellEnd"/>
                               <w:r>
                                 <w:rPr>
                                   <w:color w:val="7F7F7F" w:themeColor="text1" w:themeTint="80"/>
@@ -735,23 +717,13 @@
                                 </w:rPr>
                                 <w:t xml:space="preserve"> </w:t>
                               </w:r>
-                              <w:proofErr w:type="spellStart"/>
                               <w:r>
                                 <w:rPr>
                                   <w:color w:val="7F7F7F" w:themeColor="text1" w:themeTint="80"/>
                                   <w:sz w:val="18"/>
                                   <w:szCs w:val="18"/>
                                 </w:rPr>
-                                <w:t>Full-fillment</w:t>
-                              </w:r>
-                              <w:proofErr w:type="spellEnd"/>
-                              <w:r>
-                                <w:rPr>
-                                  <w:color w:val="7F7F7F" w:themeColor="text1" w:themeTint="80"/>
-                                  <w:sz w:val="18"/>
-                                  <w:szCs w:val="18"/>
-                                </w:rPr>
-                                <w:t xml:space="preserve"> </w:t>
+                                <w:t xml:space="preserve">Full-fillment </w:t>
                               </w:r>
                               <w:r>
                                 <w:rPr>
@@ -1127,14 +1099,14 @@
       <w:pPr>
         <w:pStyle w:val="Cmsor-Stlus"/>
       </w:pPr>
-      <w:bookmarkStart w:id="0" w:name="_Toc153118510"/>
-      <w:bookmarkStart w:id="1" w:name="_Toc153118793"/>
-      <w:bookmarkStart w:id="2" w:name="_Toc172033290"/>
+      <w:bookmarkStart w:id="0" w:name="_Toc172033290"/>
+      <w:bookmarkStart w:id="1" w:name="_Toc153118510"/>
+      <w:bookmarkStart w:id="2" w:name="_Toc153118793"/>
       <w:r>
         <w:lastRenderedPageBreak/>
         <w:t>Általános Cél.</w:t>
       </w:r>
-      <w:bookmarkEnd w:id="2"/>
+      <w:bookmarkEnd w:id="0"/>
     </w:p>
     <w:p>
       <w:pPr>
@@ -1453,8 +1425,8 @@
         <w:jc w:val="both"/>
       </w:pPr>
     </w:p>
-    <w:bookmarkEnd w:id="0"/>
     <w:bookmarkEnd w:id="1"/>
+    <w:bookmarkEnd w:id="2"/>
     <w:p>
       <w:pPr>
         <w:rPr>
@@ -1506,13 +1478,13 @@
         <w:pStyle w:val="Cmsor-Stlus"/>
         <w:spacing w:after="240"/>
       </w:pPr>
-      <w:bookmarkStart w:id="8" w:name="_Toc153118511"/>
-      <w:bookmarkStart w:id="9" w:name="_Toc153118794"/>
-      <w:bookmarkStart w:id="10" w:name="_Toc172033296"/>
+      <w:bookmarkStart w:id="8" w:name="_Toc172033296"/>
+      <w:bookmarkStart w:id="9" w:name="_Toc153118511"/>
+      <w:bookmarkStart w:id="10" w:name="_Toc153118794"/>
       <w:r>
         <w:t>Rendszer Architektúra</w:t>
       </w:r>
-      <w:bookmarkEnd w:id="10"/>
+      <w:bookmarkEnd w:id="8"/>
     </w:p>
     <w:p>
       <w:pPr>
@@ -1547,23 +1519,15 @@
           <w:sz w:val="26"/>
           <w:szCs w:val="26"/>
         </w:rPr>
-        <w:t>: HTML, CSS, JavaScript</w:t>
-      </w:r>
-      <w:r>
-        <w:rPr>
-          <w:rFonts w:ascii="Times New Roman" w:hAnsi="Times New Roman" w:cs="Times New Roman"/>
-          <w:sz w:val="26"/>
-          <w:szCs w:val="26"/>
-        </w:rPr>
-        <w:t>, Express.js</w:t>
-      </w:r>
-      <w:r>
-        <w:rPr>
-          <w:rFonts w:ascii="Times New Roman" w:hAnsi="Times New Roman" w:cs="Times New Roman"/>
-          <w:sz w:val="26"/>
-          <w:szCs w:val="26"/>
-        </w:rPr>
-        <w:t xml:space="preserve"> </w:t>
+        <w:t xml:space="preserve">: </w:t>
+      </w:r>
+      <w:r>
+        <w:rPr>
+          <w:rFonts w:ascii="Times New Roman" w:hAnsi="Times New Roman" w:cs="Times New Roman"/>
+          <w:sz w:val="26"/>
+          <w:szCs w:val="26"/>
+        </w:rPr>
+        <w:t>Vue.JS</w:t>
       </w:r>
     </w:p>
     <w:p>
@@ -1599,7 +1563,15 @@
           <w:sz w:val="26"/>
           <w:szCs w:val="26"/>
         </w:rPr>
-        <w:t>: Node.js</w:t>
+        <w:t xml:space="preserve">: </w:t>
+      </w:r>
+      <w:r>
+        <w:rPr>
+          <w:rFonts w:ascii="Times New Roman" w:hAnsi="Times New Roman" w:cs="Times New Roman"/>
+          <w:sz w:val="26"/>
+          <w:szCs w:val="26"/>
+        </w:rPr>
+        <w:t>Nest.JS</w:t>
       </w:r>
     </w:p>
     <w:p>
@@ -1637,22 +1609,6 @@
         </w:rPr>
         <w:t xml:space="preserve">: </w:t>
       </w:r>
-      <w:r>
-        <w:rPr>
-          <w:rFonts w:ascii="Times New Roman" w:hAnsi="Times New Roman" w:cs="Times New Roman"/>
-          <w:sz w:val="26"/>
-          <w:szCs w:val="26"/>
-        </w:rPr>
-        <w:t>SQLite3</w:t>
-      </w:r>
-      <w:r>
-        <w:rPr>
-          <w:rFonts w:ascii="Times New Roman" w:hAnsi="Times New Roman" w:cs="Times New Roman"/>
-          <w:sz w:val="26"/>
-          <w:szCs w:val="26"/>
-        </w:rPr>
-        <w:t xml:space="preserve"> vagy </w:t>
-      </w:r>
       <w:proofErr w:type="spellStart"/>
       <w:r>
         <w:rPr>
@@ -1660,17 +1616,9 @@
           <w:sz w:val="26"/>
           <w:szCs w:val="26"/>
         </w:rPr>
-        <w:t>MongoDB</w:t>
+        <w:t>Turso</w:t>
       </w:r>
       <w:proofErr w:type="spellEnd"/>
-      <w:r>
-        <w:rPr>
-          <w:rFonts w:ascii="Times New Roman" w:hAnsi="Times New Roman" w:cs="Times New Roman"/>
-          <w:sz w:val="26"/>
-          <w:szCs w:val="26"/>
-        </w:rPr>
-        <w:t>.</w:t>
-      </w:r>
     </w:p>
     <w:p>
       <w:pPr>
@@ -2287,23 +2235,7 @@
           <w:sz w:val="26"/>
           <w:szCs w:val="26"/>
         </w:rPr>
-        <w:t>: SSL/</w:t>
-      </w:r>
-      <w:r>
-        <w:rPr>
-          <w:rFonts w:ascii="Times New Roman" w:hAnsi="Times New Roman" w:cs="Times New Roman"/>
-          <w:sz w:val="26"/>
-          <w:szCs w:val="26"/>
-        </w:rPr>
-        <w:t>SSH/HTTPS</w:t>
-      </w:r>
-      <w:r>
-        <w:rPr>
-          <w:rFonts w:ascii="Times New Roman" w:hAnsi="Times New Roman" w:cs="Times New Roman"/>
-          <w:sz w:val="26"/>
-          <w:szCs w:val="26"/>
-        </w:rPr>
-        <w:t xml:space="preserve"> titkosítás a kommunikáció során, valamint adatbázis titkosítás az érzékeny adatok számára.</w:t>
+        <w:t>: SSL/SSH/HTTPS titkosítás a kommunikáció során, valamint adatbázis titkosítás az érzékeny adatok számára.</w:t>
       </w:r>
     </w:p>
     <w:p>
@@ -2523,15 +2455,7 @@
           <w:sz w:val="36"/>
           <w:szCs w:val="36"/>
         </w:rPr>
-        <w:t>Dokumentáció</w:t>
-      </w:r>
-      <w:r>
-        <w:rPr>
-          <w:color w:val="F4B083" w:themeColor="accent2" w:themeTint="99"/>
-          <w:sz w:val="36"/>
-          <w:szCs w:val="36"/>
-        </w:rPr>
-        <w:t>s Összefoglaló</w:t>
+        <w:t>Dokumentációs Összefoglaló</w:t>
       </w:r>
       <w:bookmarkEnd w:id="17"/>
     </w:p>
@@ -3128,8 +3052,8 @@
         <w:t>A fentiek alapján biztosíthatjuk, hogy a projekt megfelelően dokumentált, biztonságos és hatékony módon valósul meg, megfelelve az üzleti igényeknek és a felhasználói elvárásoknak.</w:t>
       </w:r>
     </w:p>
-    <w:bookmarkEnd w:id="8"/>
     <w:bookmarkEnd w:id="9"/>
+    <w:bookmarkEnd w:id="10"/>
     <w:p>
       <w:r>
         <w:rPr>
@@ -4431,7 +4355,7 @@
 </file>
 
 <file path=word/endnotes.xml><?xml version="1.0" encoding="utf-8"?>
-<w:endnotes xmlns:wpc="http://schemas.microsoft.com/office/word/2010/wordprocessingCanvas" xmlns:cx="http://schemas.microsoft.com/office/drawing/2014/chartex" xmlns:cx1="http://schemas.microsoft.com/office/drawing/2015/9/8/chartex" xmlns:cx2="http://schemas.microsoft.com/office/drawing/2015/10/21/chartex" xmlns:cx3="http://schemas.microsoft.com/office/drawing/2016/5/9/chartex" xmlns:cx4="http://schemas.microsoft.com/office/drawing/2016/5/10/chartex" xmlns:cx5="http://schemas.microsoft.com/office/drawing/2016/5/11/chartex" xmlns:cx6="http://schemas.microsoft.com/office/drawing/2016/5/12/chartex" xmlns:cx7="http://schemas.microsoft.com/office/drawing/2016/5/13/chartex" xmlns:cx8="http://schemas.microsoft.com/office/drawing/2016/5/14/chartex" xmlns:mc="http://schemas.openxmlformats.org/markup-compatibility/2006" xmlns:aink="http://schemas.microsoft.com/office/drawing/2016/ink" xmlns:am3d="http://schemas.microsoft.com/office/drawing/2017/model3d" xmlns:o="urn:schemas-microsoft-com:office:office" xmlns:oel="http://schemas.microsoft.com/office/2019/extlst" xmlns:r="http://schemas.openxmlformats.org/officeDocument/2006/relationships" xmlns:m="http://schemas.openxmlformats.org/officeDocument/2006/math" xmlns:v="urn:schemas-microsoft-com:vml" xmlns:wp14="http://schemas.microsoft.com/office/word/2010/wordprocessingDrawing" xmlns:wp="http://schemas.openxmlformats.org/drawingml/2006/wordprocessingDrawing" xmlns:w10="urn:schemas-microsoft-com:office:word" xmlns:w="http://schemas.openxmlformats.org/wordprocessingml/2006/main" xmlns:w14="http://schemas.microsoft.com/office/word/2010/wordml" xmlns:w15="http://schemas.microsoft.com/office/word/2012/wordml" xmlns:w16cex="http://schemas.microsoft.com/office/word/2018/wordml/cex" xmlns:w16cid="http://schemas.microsoft.com/office/word/2016/wordml/cid" xmlns:w16="http://schemas.microsoft.com/office/word/2018/wordml" xmlns:w16sdtdh="http://schemas.microsoft.com/office/word/2020/wordml/sdtdatahash" xmlns:w16se="http://schemas.microsoft.com/office/word/2015/wordml/symex" xmlns:wpg="http://schemas.microsoft.com/office/word/2010/wordprocessingGroup" xmlns:wpi="http://schemas.microsoft.com/office/word/2010/wordprocessingInk" xmlns:wne="http://schemas.microsoft.com/office/word/2006/wordml" xmlns:wps="http://schemas.microsoft.com/office/word/2010/wordprocessingShape" mc:Ignorable="w14 w15 w16se w16cid w16 w16cex w16sdtdh wp14">
+<w:endnotes xmlns:wpc="http://schemas.microsoft.com/office/word/2010/wordprocessingCanvas" xmlns:cx="http://schemas.microsoft.com/office/drawing/2014/chartex" xmlns:cx1="http://schemas.microsoft.com/office/drawing/2015/9/8/chartex" xmlns:cx2="http://schemas.microsoft.com/office/drawing/2015/10/21/chartex" xmlns:cx3="http://schemas.microsoft.com/office/drawing/2016/5/9/chartex" xmlns:cx4="http://schemas.microsoft.com/office/drawing/2016/5/10/chartex" xmlns:cx5="http://schemas.microsoft.com/office/drawing/2016/5/11/chartex" xmlns:cx6="http://schemas.microsoft.com/office/drawing/2016/5/12/chartex" xmlns:cx7="http://schemas.microsoft.com/office/drawing/2016/5/13/chartex" xmlns:cx8="http://schemas.microsoft.com/office/drawing/2016/5/14/chartex" xmlns:mc="http://schemas.openxmlformats.org/markup-compatibility/2006" xmlns:aink="http://schemas.microsoft.com/office/drawing/2016/ink" xmlns:am3d="http://schemas.microsoft.com/office/drawing/2017/model3d" xmlns:o="urn:schemas-microsoft-com:office:office" xmlns:oel="http://schemas.microsoft.com/office/2019/extlst" xmlns:r="http://schemas.openxmlformats.org/officeDocument/2006/relationships" xmlns:m="http://schemas.openxmlformats.org/officeDocument/2006/math" xmlns:v="urn:schemas-microsoft-com:vml" xmlns:wp14="http://schemas.microsoft.com/office/word/2010/wordprocessingDrawing" xmlns:wp="http://schemas.openxmlformats.org/drawingml/2006/wordprocessingDrawing" xmlns:w10="urn:schemas-microsoft-com:office:word" xmlns:w="http://schemas.openxmlformats.org/wordprocessingml/2006/main" xmlns:w14="http://schemas.microsoft.com/office/word/2010/wordml" xmlns:w15="http://schemas.microsoft.com/office/word/2012/wordml" xmlns:w16cex="http://schemas.microsoft.com/office/word/2018/wordml/cex" xmlns:w16cid="http://schemas.microsoft.com/office/word/2016/wordml/cid" xmlns:w16="http://schemas.microsoft.com/office/word/2018/wordml" xmlns:w16du="http://schemas.microsoft.com/office/word/2023/wordml/word16du" xmlns:w16sdtdh="http://schemas.microsoft.com/office/word/2020/wordml/sdtdatahash" xmlns:w16se="http://schemas.microsoft.com/office/word/2015/wordml/symex" xmlns:wpg="http://schemas.microsoft.com/office/word/2010/wordprocessingGroup" xmlns:wpi="http://schemas.microsoft.com/office/word/2010/wordprocessingInk" xmlns:wne="http://schemas.microsoft.com/office/word/2006/wordml" xmlns:wps="http://schemas.microsoft.com/office/word/2010/wordprocessingShape" mc:Ignorable="w14 w15 w16se w16cid w16 w16cex w16sdtdh w16du wp14">
   <w:endnote w:type="separator" w:id="-1">
     <w:p>
       <w:pPr>
@@ -4456,7 +4380,7 @@
 </file>
 
 <file path=word/footnotes.xml><?xml version="1.0" encoding="utf-8"?>
-<w:footnotes xmlns:wpc="http://schemas.microsoft.com/office/word/2010/wordprocessingCanvas" xmlns:cx="http://schemas.microsoft.com/office/drawing/2014/chartex" xmlns:cx1="http://schemas.microsoft.com/office/drawing/2015/9/8/chartex" xmlns:cx2="http://schemas.microsoft.com/office/drawing/2015/10/21/chartex" xmlns:cx3="http://schemas.microsoft.com/office/drawing/2016/5/9/chartex" xmlns:cx4="http://schemas.microsoft.com/office/drawing/2016/5/10/chartex" xmlns:cx5="http://schemas.microsoft.com/office/drawing/2016/5/11/chartex" xmlns:cx6="http://schemas.microsoft.com/office/drawing/2016/5/12/chartex" xmlns:cx7="http://schemas.microsoft.com/office/drawing/2016/5/13/chartex" xmlns:cx8="http://schemas.microsoft.com/office/drawing/2016/5/14/chartex" xmlns:mc="http://schemas.openxmlformats.org/markup-compatibility/2006" xmlns:aink="http://schemas.microsoft.com/office/drawing/2016/ink" xmlns:am3d="http://schemas.microsoft.com/office/drawing/2017/model3d" xmlns:o="urn:schemas-microsoft-com:office:office" xmlns:oel="http://schemas.microsoft.com/office/2019/extlst" xmlns:r="http://schemas.openxmlformats.org/officeDocument/2006/relationships" xmlns:m="http://schemas.openxmlformats.org/officeDocument/2006/math" xmlns:v="urn:schemas-microsoft-com:vml" xmlns:wp14="http://schemas.microsoft.com/office/word/2010/wordprocessingDrawing" xmlns:wp="http://schemas.openxmlformats.org/drawingml/2006/wordprocessingDrawing" xmlns:w10="urn:schemas-microsoft-com:office:word" xmlns:w="http://schemas.openxmlformats.org/wordprocessingml/2006/main" xmlns:w14="http://schemas.microsoft.com/office/word/2010/wordml" xmlns:w15="http://schemas.microsoft.com/office/word/2012/wordml" xmlns:w16cex="http://schemas.microsoft.com/office/word/2018/wordml/cex" xmlns:w16cid="http://schemas.microsoft.com/office/word/2016/wordml/cid" xmlns:w16="http://schemas.microsoft.com/office/word/2018/wordml" xmlns:w16sdtdh="http://schemas.microsoft.com/office/word/2020/wordml/sdtdatahash" xmlns:w16se="http://schemas.microsoft.com/office/word/2015/wordml/symex" xmlns:wpg="http://schemas.microsoft.com/office/word/2010/wordprocessingGroup" xmlns:wpi="http://schemas.microsoft.com/office/word/2010/wordprocessingInk" xmlns:wne="http://schemas.microsoft.com/office/word/2006/wordml" xmlns:wps="http://schemas.microsoft.com/office/word/2010/wordprocessingShape" mc:Ignorable="w14 w15 w16se w16cid w16 w16cex w16sdtdh wp14">
+<w:footnotes xmlns:wpc="http://schemas.microsoft.com/office/word/2010/wordprocessingCanvas" xmlns:cx="http://schemas.microsoft.com/office/drawing/2014/chartex" xmlns:cx1="http://schemas.microsoft.com/office/drawing/2015/9/8/chartex" xmlns:cx2="http://schemas.microsoft.com/office/drawing/2015/10/21/chartex" xmlns:cx3="http://schemas.microsoft.com/office/drawing/2016/5/9/chartex" xmlns:cx4="http://schemas.microsoft.com/office/drawing/2016/5/10/chartex" xmlns:cx5="http://schemas.microsoft.com/office/drawing/2016/5/11/chartex" xmlns:cx6="http://schemas.microsoft.com/office/drawing/2016/5/12/chartex" xmlns:cx7="http://schemas.microsoft.com/office/drawing/2016/5/13/chartex" xmlns:cx8="http://schemas.microsoft.com/office/drawing/2016/5/14/chartex" xmlns:mc="http://schemas.openxmlformats.org/markup-compatibility/2006" xmlns:aink="http://schemas.microsoft.com/office/drawing/2016/ink" xmlns:am3d="http://schemas.microsoft.com/office/drawing/2017/model3d" xmlns:o="urn:schemas-microsoft-com:office:office" xmlns:oel="http://schemas.microsoft.com/office/2019/extlst" xmlns:r="http://schemas.openxmlformats.org/officeDocument/2006/relationships" xmlns:m="http://schemas.openxmlformats.org/officeDocument/2006/math" xmlns:v="urn:schemas-microsoft-com:vml" xmlns:wp14="http://schemas.microsoft.com/office/word/2010/wordprocessingDrawing" xmlns:wp="http://schemas.openxmlformats.org/drawingml/2006/wordprocessingDrawing" xmlns:w10="urn:schemas-microsoft-com:office:word" xmlns:w="http://schemas.openxmlformats.org/wordprocessingml/2006/main" xmlns:w14="http://schemas.microsoft.com/office/word/2010/wordml" xmlns:w15="http://schemas.microsoft.com/office/word/2012/wordml" xmlns:w16cex="http://schemas.microsoft.com/office/word/2018/wordml/cex" xmlns:w16cid="http://schemas.microsoft.com/office/word/2016/wordml/cid" xmlns:w16="http://schemas.microsoft.com/office/word/2018/wordml" xmlns:w16du="http://schemas.microsoft.com/office/word/2023/wordml/word16du" xmlns:w16sdtdh="http://schemas.microsoft.com/office/word/2020/wordml/sdtdatahash" xmlns:w16se="http://schemas.microsoft.com/office/word/2015/wordml/symex" xmlns:wpg="http://schemas.microsoft.com/office/word/2010/wordprocessingGroup" xmlns:wpi="http://schemas.microsoft.com/office/word/2010/wordprocessingInk" xmlns:wne="http://schemas.microsoft.com/office/word/2006/wordml" xmlns:wps="http://schemas.microsoft.com/office/word/2010/wordprocessingShape" mc:Ignorable="w14 w15 w16se w16cid w16 w16cex w16sdtdh w16du wp14">
   <w:footnote w:type="separator" w:id="-1">
     <w:p>
       <w:pPr>
@@ -4481,7 +4405,7 @@
 </file>
 
 <file path=word/numbering.xml><?xml version="1.0" encoding="utf-8"?>
-<w:numbering xmlns:wpc="http://schemas.microsoft.com/office/word/2010/wordprocessingCanvas" xmlns:cx="http://schemas.microsoft.com/office/drawing/2014/chartex" xmlns:cx1="http://schemas.microsoft.com/office/drawing/2015/9/8/chartex" xmlns:cx2="http://schemas.microsoft.com/office/drawing/2015/10/21/chartex" xmlns:cx3="http://schemas.microsoft.com/office/drawing/2016/5/9/chartex" xmlns:cx4="http://schemas.microsoft.com/office/drawing/2016/5/10/chartex" xmlns:cx5="http://schemas.microsoft.com/office/drawing/2016/5/11/chartex" xmlns:cx6="http://schemas.microsoft.com/office/drawing/2016/5/12/chartex" xmlns:cx7="http://schemas.microsoft.com/office/drawing/2016/5/13/chartex" xmlns:cx8="http://schemas.microsoft.com/office/drawing/2016/5/14/chartex" xmlns:mc="http://schemas.openxmlformats.org/markup-compatibility/2006" xmlns:aink="http://schemas.microsoft.com/office/drawing/2016/ink" xmlns:am3d="http://schemas.microsoft.com/office/drawing/2017/model3d" xmlns:o="urn:schemas-microsoft-com:office:office" xmlns:oel="http://schemas.microsoft.com/office/2019/extlst" xmlns:r="http://schemas.openxmlformats.org/officeDocument/2006/relationships" xmlns:m="http://schemas.openxmlformats.org/officeDocument/2006/math" xmlns:v="urn:schemas-microsoft-com:vml" xmlns:wp14="http://schemas.microsoft.com/office/word/2010/wordprocessingDrawing" xmlns:wp="http://schemas.openxmlformats.org/drawingml/2006/wordprocessingDrawing" xmlns:w10="urn:schemas-microsoft-com:office:word" xmlns:w="http://schemas.openxmlformats.org/wordprocessingml/2006/main" xmlns:w14="http://schemas.microsoft.com/office/word/2010/wordml" xmlns:w15="http://schemas.microsoft.com/office/word/2012/wordml" xmlns:w16cex="http://schemas.microsoft.com/office/word/2018/wordml/cex" xmlns:w16cid="http://schemas.microsoft.com/office/word/2016/wordml/cid" xmlns:w16="http://schemas.microsoft.com/office/word/2018/wordml" xmlns:w16sdtdh="http://schemas.microsoft.com/office/word/2020/wordml/sdtdatahash" xmlns:w16se="http://schemas.microsoft.com/office/word/2015/wordml/symex" xmlns:wpg="http://schemas.microsoft.com/office/word/2010/wordprocessingGroup" xmlns:wpi="http://schemas.microsoft.com/office/word/2010/wordprocessingInk" xmlns:wne="http://schemas.microsoft.com/office/word/2006/wordml" xmlns:wps="http://schemas.microsoft.com/office/word/2010/wordprocessingShape" mc:Ignorable="w14 w15 w16se w16cid w16 w16cex w16sdtdh wp14">
+<w:numbering xmlns:wpc="http://schemas.microsoft.com/office/word/2010/wordprocessingCanvas" xmlns:cx="http://schemas.microsoft.com/office/drawing/2014/chartex" xmlns:cx1="http://schemas.microsoft.com/office/drawing/2015/9/8/chartex" xmlns:cx2="http://schemas.microsoft.com/office/drawing/2015/10/21/chartex" xmlns:cx3="http://schemas.microsoft.com/office/drawing/2016/5/9/chartex" xmlns:cx4="http://schemas.microsoft.com/office/drawing/2016/5/10/chartex" xmlns:cx5="http://schemas.microsoft.com/office/drawing/2016/5/11/chartex" xmlns:cx6="http://schemas.microsoft.com/office/drawing/2016/5/12/chartex" xmlns:cx7="http://schemas.microsoft.com/office/drawing/2016/5/13/chartex" xmlns:cx8="http://schemas.microsoft.com/office/drawing/2016/5/14/chartex" xmlns:mc="http://schemas.openxmlformats.org/markup-compatibility/2006" xmlns:aink="http://schemas.microsoft.com/office/drawing/2016/ink" xmlns:am3d="http://schemas.microsoft.com/office/drawing/2017/model3d" xmlns:o="urn:schemas-microsoft-com:office:office" xmlns:oel="http://schemas.microsoft.com/office/2019/extlst" xmlns:r="http://schemas.openxmlformats.org/officeDocument/2006/relationships" xmlns:m="http://schemas.openxmlformats.org/officeDocument/2006/math" xmlns:v="urn:schemas-microsoft-com:vml" xmlns:wp14="http://schemas.microsoft.com/office/word/2010/wordprocessingDrawing" xmlns:wp="http://schemas.openxmlformats.org/drawingml/2006/wordprocessingDrawing" xmlns:w10="urn:schemas-microsoft-com:office:word" xmlns:w="http://schemas.openxmlformats.org/wordprocessingml/2006/main" xmlns:w14="http://schemas.microsoft.com/office/word/2010/wordml" xmlns:w15="http://schemas.microsoft.com/office/word/2012/wordml" xmlns:w16cex="http://schemas.microsoft.com/office/word/2018/wordml/cex" xmlns:w16cid="http://schemas.microsoft.com/office/word/2016/wordml/cid" xmlns:w16="http://schemas.microsoft.com/office/word/2018/wordml" xmlns:w16du="http://schemas.microsoft.com/office/word/2023/wordml/word16du" xmlns:w16sdtdh="http://schemas.microsoft.com/office/word/2020/wordml/sdtdatahash" xmlns:w16se="http://schemas.microsoft.com/office/word/2015/wordml/symex" xmlns:wpg="http://schemas.microsoft.com/office/word/2010/wordprocessingGroup" xmlns:wpi="http://schemas.microsoft.com/office/word/2010/wordprocessingInk" xmlns:wne="http://schemas.microsoft.com/office/word/2006/wordml" xmlns:wps="http://schemas.microsoft.com/office/word/2010/wordprocessingShape" mc:Ignorable="w14 w15 w16se w16cid w16 w16cex w16sdtdh w16du wp14">
   <w:abstractNum w:abstractNumId="0" w15:restartNumberingAfterBreak="0">
     <w:nsid w:val="066E5269"/>
     <w:multiLevelType w:val="multilevel"/>
@@ -8811,7 +8735,7 @@
 </file>
 
 <file path=word/styles.xml><?xml version="1.0" encoding="utf-8"?>
-<w:styles xmlns:mc="http://schemas.openxmlformats.org/markup-compatibility/2006" xmlns:r="http://schemas.openxmlformats.org/officeDocument/2006/relationships" xmlns:w="http://schemas.openxmlformats.org/wordprocessingml/2006/main" xmlns:w14="http://schemas.microsoft.com/office/word/2010/wordml" xmlns:w15="http://schemas.microsoft.com/office/word/2012/wordml" xmlns:w16cex="http://schemas.microsoft.com/office/word/2018/wordml/cex" xmlns:w16cid="http://schemas.microsoft.com/office/word/2016/wordml/cid" xmlns:w16="http://schemas.microsoft.com/office/word/2018/wordml" xmlns:w16sdtdh="http://schemas.microsoft.com/office/word/2020/wordml/sdtdatahash" xmlns:w16se="http://schemas.microsoft.com/office/word/2015/wordml/symex" mc:Ignorable="w14 w15 w16se w16cid w16 w16cex w16sdtdh">
+<w:styles xmlns:mc="http://schemas.openxmlformats.org/markup-compatibility/2006" xmlns:r="http://schemas.openxmlformats.org/officeDocument/2006/relationships" xmlns:w="http://schemas.openxmlformats.org/wordprocessingml/2006/main" xmlns:w14="http://schemas.microsoft.com/office/word/2010/wordml" xmlns:w15="http://schemas.microsoft.com/office/word/2012/wordml" xmlns:w16cex="http://schemas.microsoft.com/office/word/2018/wordml/cex" xmlns:w16cid="http://schemas.microsoft.com/office/word/2016/wordml/cid" xmlns:w16="http://schemas.microsoft.com/office/word/2018/wordml" xmlns:w16du="http://schemas.microsoft.com/office/word/2023/wordml/word16du" xmlns:w16sdtdh="http://schemas.microsoft.com/office/word/2020/wordml/sdtdatahash" xmlns:w16se="http://schemas.microsoft.com/office/word/2015/wordml/symex" mc:Ignorable="w14 w15 w16se w16cid w16 w16cex w16sdtdh w16du">
   <w:docDefaults>
     <w:rPrDefault>
       <w:rPr>

</xml_diff>